<commit_message>
Finishing off resume and contact sections
</commit_message>
<xml_diff>
--- a/BharatSingh-ResumeCoverLetterColonial.docx
+++ b/BharatSingh-ResumeCoverLetterColonial.docx
@@ -57,7 +57,14 @@
           <w:sz w:val="24"/>
           <w:szCs w:val="24"/>
         </w:rPr>
-        <w:t>Github</w:t>
+        <w:t>GitH</w:t>
+      </w:r>
+      <w:r>
+        <w:rPr>
+          <w:sz w:val="24"/>
+          <w:szCs w:val="24"/>
+        </w:rPr>
+        <w:t>ub</w:t>
       </w:r>
       <w:proofErr w:type="spellEnd"/>
       <w:r>
@@ -190,14 +197,7 @@
           <w:sz w:val="24"/>
           <w:szCs w:val="24"/>
         </w:rPr>
-        <w:t xml:space="preserve">To </w:t>
-      </w:r>
-      <w:r>
-        <w:rPr>
-          <w:sz w:val="24"/>
-          <w:szCs w:val="24"/>
-        </w:rPr>
-        <w:t>hiring manager</w:t>
+        <w:t>To Colonial Life</w:t>
       </w:r>
       <w:r>
         <w:rPr>
@@ -206,6 +206,8 @@
         </w:rPr>
         <w:t>:</w:t>
       </w:r>
+      <w:bookmarkStart w:id="0" w:name="_GoBack"/>
+      <w:bookmarkEnd w:id="0"/>
     </w:p>
     <w:p>
       <w:pPr>
@@ -1306,18 +1308,7 @@
           <w:szCs w:val="20"/>
           <w:shd w:val="clear" w:color="auto" w:fill="FFFFFF"/>
         </w:rPr>
-        <w:t xml:space="preserve"> collect</w:t>
-      </w:r>
-      <w:bookmarkStart w:id="0" w:name="_GoBack"/>
-      <w:bookmarkEnd w:id="0"/>
-      <w:r>
-        <w:rPr>
-          <w:rFonts w:asciiTheme="minorHAnsi" w:hAnsiTheme="minorHAnsi" w:cs="Arial"/>
-          <w:sz w:val="20"/>
-          <w:szCs w:val="20"/>
-          <w:shd w:val="clear" w:color="auto" w:fill="FFFFFF"/>
-        </w:rPr>
-        <w:t xml:space="preserve">ion and </w:t>
+        <w:t xml:space="preserve"> collection and </w:t>
       </w:r>
       <w:r>
         <w:rPr>

</xml_diff>